<commit_message>
Filtering H16 H32 tests on dataset 1 and implementation of HermiteH once again
</commit_message>
<xml_diff>
--- a/Info om dataset.docx
+++ b/Info om dataset.docx
@@ -27,499 +27,392 @@
         </w:rPr>
         <w:t>-</w:t>
       </w:r>
-      <w:proofErr w:type="spellStart"/>
       <w:r>
         <w:rPr>
           <w:color w:val="auto"/>
         </w:rPr>
         <w:t>scan</w:t>
       </w:r>
-      <w:proofErr w:type="spellEnd"/>
-    </w:p>
-    <w:p>
-      <w:r>
-        <w:t xml:space="preserve">Applicera ”TGC – </w:t>
-      </w:r>
-      <w:proofErr w:type="spellStart"/>
-      <w:r>
-        <w:t>Time</w:t>
-      </w:r>
-      <w:proofErr w:type="spellEnd"/>
+    </w:p>
+    <w:p>
+      <w:r>
+        <w:t>Applicera ”TGC – Time gain compensation” på RF data först innan vidare processing.</w:t>
+      </w:r>
+      <w:r>
+        <w:t xml:space="preserve"> De</w:t>
+      </w:r>
+      <w:r>
+        <w:t>tta kompenserar för energi-/amplitudförluster som finns med djup (i y-led).</w:t>
+      </w:r>
+    </w:p>
+    <w:p>
+      <w:pPr>
+        <w:spacing w:after="0" w:line="240" w:lineRule="auto"/>
+        <w:rPr>
+          <w:rFonts w:ascii="Consolas" w:eastAsia="Times New Roman" w:hAnsi="Consolas" w:cs="Times New Roman"/>
+          <w:sz w:val="20"/>
+          <w:szCs w:val="20"/>
+          <w:lang w:val="en-US" w:eastAsia="sv-SE"/>
+        </w:rPr>
+      </w:pPr>
+      <w:r>
+        <w:rPr>
+          <w:rFonts w:ascii="Consolas" w:eastAsia="Times New Roman" w:hAnsi="Consolas" w:cs="Times New Roman"/>
+          <w:color w:val="028009"/>
+          <w:sz w:val="20"/>
+          <w:szCs w:val="20"/>
+          <w:lang w:val="en-US" w:eastAsia="sv-SE"/>
+        </w:rPr>
+        <w:t>% TGC - Only needed for dataset 1. TGC = "time gain compensation"</w:t>
+      </w:r>
+    </w:p>
+    <w:p>
+      <w:pPr>
+        <w:spacing w:after="0" w:line="240" w:lineRule="auto"/>
+        <w:rPr>
+          <w:rFonts w:ascii="Consolas" w:eastAsia="Times New Roman" w:hAnsi="Consolas" w:cs="Times New Roman"/>
+          <w:sz w:val="20"/>
+          <w:szCs w:val="20"/>
+          <w:lang w:val="en-US" w:eastAsia="sv-SE"/>
+        </w:rPr>
+      </w:pPr>
+      <w:r>
+        <w:rPr>
+          <w:rFonts w:ascii="Consolas" w:eastAsia="Times New Roman" w:hAnsi="Consolas" w:cs="Times New Roman"/>
+          <w:color w:val="028009"/>
+          <w:sz w:val="20"/>
+          <w:szCs w:val="20"/>
+          <w:lang w:val="en-US" w:eastAsia="sv-SE"/>
+        </w:rPr>
+        <w:t>% It amplifies the signal proportional to the US depth since it weakens as</w:t>
+      </w:r>
+    </w:p>
+    <w:p>
+      <w:pPr>
+        <w:spacing w:after="0" w:line="240" w:lineRule="auto"/>
+        <w:rPr>
+          <w:rFonts w:ascii="Consolas" w:eastAsia="Times New Roman" w:hAnsi="Consolas" w:cs="Times New Roman"/>
+          <w:color w:val="028009"/>
+          <w:sz w:val="20"/>
+          <w:szCs w:val="20"/>
+          <w:lang w:val="en-US" w:eastAsia="sv-SE"/>
+        </w:rPr>
+      </w:pPr>
+      <w:r>
+        <w:rPr>
+          <w:rFonts w:ascii="Consolas" w:eastAsia="Times New Roman" w:hAnsi="Consolas" w:cs="Times New Roman"/>
+          <w:color w:val="028009"/>
+          <w:sz w:val="20"/>
+          <w:szCs w:val="20"/>
+          <w:lang w:val="en-US" w:eastAsia="sv-SE"/>
+        </w:rPr>
+        <w:t>% it interacts with tissue.</w:t>
+      </w:r>
+    </w:p>
+    <w:p>
+      <w:pPr>
+        <w:spacing w:after="0" w:line="240" w:lineRule="auto"/>
+        <w:rPr>
+          <w:rFonts w:ascii="Consolas" w:eastAsia="Times New Roman" w:hAnsi="Consolas" w:cs="Times New Roman"/>
+          <w:sz w:val="20"/>
+          <w:szCs w:val="20"/>
+          <w:lang w:val="en-US" w:eastAsia="sv-SE"/>
+        </w:rPr>
+      </w:pPr>
+    </w:p>
+    <w:p>
+      <w:pPr>
+        <w:spacing w:after="0" w:line="240" w:lineRule="auto"/>
+        <w:rPr>
+          <w:rFonts w:ascii="Consolas" w:eastAsia="Times New Roman" w:hAnsi="Consolas" w:cs="Times New Roman"/>
+          <w:sz w:val="20"/>
+          <w:szCs w:val="20"/>
+          <w:lang w:val="en-US" w:eastAsia="sv-SE"/>
+        </w:rPr>
+      </w:pPr>
+      <w:r>
+        <w:rPr>
+          <w:rFonts w:ascii="Consolas" w:eastAsia="Times New Roman" w:hAnsi="Consolas" w:cs="Times New Roman"/>
+          <w:sz w:val="20"/>
+          <w:szCs w:val="20"/>
+          <w:lang w:val="en-US" w:eastAsia="sv-SE"/>
+        </w:rPr>
+        <w:t>TGC_VECT = linspace(1,10,size(RF,1))';</w:t>
+      </w:r>
+    </w:p>
+    <w:p>
+      <w:pPr>
+        <w:spacing w:after="0" w:line="240" w:lineRule="auto"/>
+        <w:rPr>
+          <w:rFonts w:ascii="Consolas" w:eastAsia="Times New Roman" w:hAnsi="Consolas" w:cs="Times New Roman"/>
+          <w:sz w:val="20"/>
+          <w:szCs w:val="20"/>
+          <w:lang w:val="en-US" w:eastAsia="sv-SE"/>
+        </w:rPr>
+      </w:pPr>
+      <w:r>
+        <w:rPr>
+          <w:rFonts w:ascii="Consolas" w:eastAsia="Times New Roman" w:hAnsi="Consolas" w:cs="Times New Roman"/>
+          <w:sz w:val="20"/>
+          <w:szCs w:val="20"/>
+          <w:lang w:val="en-US" w:eastAsia="sv-SE"/>
+        </w:rPr>
+        <w:t>TGC_MAT = repmat(TGC_VECT,[1 size(RF,2)]);</w:t>
+      </w:r>
+    </w:p>
+    <w:p>
+      <w:pPr>
+        <w:spacing w:after="0" w:line="240" w:lineRule="auto"/>
+        <w:rPr>
+          <w:rFonts w:ascii="Consolas" w:eastAsia="Times New Roman" w:hAnsi="Consolas" w:cs="Times New Roman"/>
+          <w:sz w:val="20"/>
+          <w:szCs w:val="20"/>
+          <w:lang w:eastAsia="sv-SE"/>
+        </w:rPr>
+      </w:pPr>
+      <w:r>
+        <w:rPr>
+          <w:rFonts w:ascii="Consolas" w:eastAsia="Times New Roman" w:hAnsi="Consolas" w:cs="Times New Roman"/>
+          <w:sz w:val="20"/>
+          <w:szCs w:val="20"/>
+          <w:lang w:eastAsia="sv-SE"/>
+        </w:rPr>
+        <w:t>RF = RF.*TGC_MAT;</w:t>
+      </w:r>
+    </w:p>
+    <w:p>
+      <w:pPr>
+        <w:rPr>
+          <w:b/>
+          <w:bCs/>
+          <w:lang w:val="en-GB"/>
+        </w:rPr>
+      </w:pPr>
+    </w:p>
+    <w:p>
+      <w:pPr>
+        <w:rPr>
+          <w:b/>
+          <w:bCs/>
+        </w:rPr>
+      </w:pPr>
+      <w:r>
+        <w:rPr>
+          <w:b/>
+          <w:bCs/>
+        </w:rPr>
+        <w:t>Dataset 1</w:t>
+      </w:r>
+      <w:r>
+        <w:rPr>
+          <w:b/>
+          <w:bCs/>
+        </w:rPr>
+        <w:t xml:space="preserve"> – Endast för H</w:t>
+      </w:r>
+      <w:r>
+        <w:rPr>
+          <w:b/>
+          <w:bCs/>
+        </w:rPr>
+        <w:t>-</w:t>
+      </w:r>
+      <w:r>
+        <w:rPr>
+          <w:b/>
+          <w:bCs/>
+        </w:rPr>
+        <w:t>scan analys (ej SVD och TVI)</w:t>
+      </w:r>
+    </w:p>
+    <w:p>
+      <w:r>
+        <w:t>”Rest” och ”contraction” (avslappnad muskel vs helt aktiverad muskel)</w:t>
+      </w:r>
+    </w:p>
+    <w:p>
+      <w:r>
+        <w:t>Fs = 35 MHz;</w:t>
+      </w:r>
+      <w:r>
+        <w:t xml:space="preserve"> Samplingen av ultraljudet</w:t>
+      </w:r>
+      <w:r>
+        <w:t xml:space="preserve"> (i y-led i bilden)</w:t>
+      </w:r>
+      <w:r>
+        <w:t>. Centerfrekvens av ultraljudspuls ~7</w:t>
+      </w:r>
       <w:r>
         <w:t xml:space="preserve"> </w:t>
       </w:r>
-      <w:proofErr w:type="spellStart"/>
-      <w:r>
-        <w:t>gain</w:t>
-      </w:r>
-      <w:proofErr w:type="spellEnd"/>
-      <w:r>
+      <w:r>
+        <w:t>MHz</w:t>
+      </w:r>
+    </w:p>
+    <w:p>
+      <w:r>
+        <w:t>Frame rate = 100 Hz (</w:t>
+      </w:r>
+      <w:r>
+        <w:t>Antal bilder per sekund. M</w:t>
+      </w:r>
+      <w:r>
+        <w:t>en endast 30 bilder</w:t>
+      </w:r>
+      <w:r>
+        <w:t>)</w:t>
+      </w:r>
+    </w:p>
+    <w:p>
+      <w:r>
+        <w:t xml:space="preserve">Storlek på bild: </w:t>
+      </w:r>
+      <w:r>
+        <w:t>höjd x bredd = 40 x 40 mm (~2</w:t>
+      </w:r>
+      <w:r>
+        <w:t>18</w:t>
+      </w:r>
+      <w:r>
+        <w:t>0 x 128 px)</w:t>
+      </w:r>
+    </w:p>
+    <w:p>
+      <w:r>
+        <w:t xml:space="preserve">TIPS: </w:t>
+      </w:r>
+      <w:r>
+        <w:t>Välj en godtycklig frame av dessa 30 för analysen.</w:t>
+      </w:r>
+    </w:p>
+    <w:p/>
+    <w:p>
+      <w:pPr>
+        <w:rPr>
+          <w:b/>
+          <w:bCs/>
+        </w:rPr>
+      </w:pPr>
+      <w:r>
+        <w:rPr>
+          <w:b/>
+          <w:bCs/>
+        </w:rPr>
+        <w:t xml:space="preserve">Dataset 2 </w:t>
+      </w:r>
+      <w:r>
+        <w:rPr>
+          <w:b/>
+          <w:bCs/>
+        </w:rPr>
+        <w:t>– För H</w:t>
+      </w:r>
+      <w:r>
+        <w:rPr>
+          <w:b/>
+          <w:bCs/>
+        </w:rPr>
+        <w:t>-</w:t>
+      </w:r>
+      <w:r>
+        <w:rPr>
+          <w:b/>
+          <w:bCs/>
+        </w:rPr>
+        <w:t>scan, SVD och TVI</w:t>
+      </w:r>
+    </w:p>
+    <w:p>
+      <w:r>
+        <w:t>Elektrostimulerad kontraktion.</w:t>
+      </w:r>
+    </w:p>
+    <w:p>
+      <w:r>
+        <w:t xml:space="preserve">Fs </w:t>
+      </w:r>
+      <w:r>
+        <w:t>= 40 MHz; Samplingen av ultraljudet. Centerfrekvens av ultraljudspuls ~9 MHz</w:t>
+      </w:r>
+    </w:p>
+    <w:p>
+      <w:r>
+        <w:t>Frame rate = 2000 Hz. (Antal bilder per sekund)</w:t>
+      </w:r>
+    </w:p>
+    <w:p>
+      <w:r>
+        <w:t>Storlek på bild: höjd x bredd = 40 x 40 mm (~</w:t>
+      </w:r>
+      <w:r>
+        <w:t>?</w:t>
+      </w:r>
+      <w:r>
+        <w:t xml:space="preserve"> x 128 px)</w:t>
+      </w:r>
+    </w:p>
+    <w:p>
+      <w:r>
+        <w:t>Fil: 181023_1311.mat</w:t>
+      </w:r>
+      <w:r>
+        <w:tab/>
+      </w:r>
+    </w:p>
+    <w:p>
+      <w:r>
+        <w:t xml:space="preserve">Stimuleringsfrekvens = </w:t>
+      </w:r>
+    </w:p>
+    <w:p>
+      <w:r>
+        <w:t>Aktiverad region: se motsvarande ROI-fil.</w:t>
+      </w:r>
+    </w:p>
+    <w:p>
+      <w:r>
+        <w:t xml:space="preserve">TIPS: </w:t>
+      </w:r>
+      <w:r>
+        <w:t>Bilden är ca 2000 samples i y-led</w:t>
+      </w:r>
+      <w:r>
+        <w:t xml:space="preserve"> fördelat på 40mm djup. Aktiveringen är i övre delen av bilden så ni kan fokusera analyserna på första 1:1000 samples i djupled (och skippa </w:t>
+      </w:r>
+      <w:r>
+        <w:t>den nedre halvan av bilden</w:t>
+      </w:r>
+      <w:r>
+        <w:t>.</w:t>
+      </w:r>
+      <w:r>
+        <w:t>)</w:t>
+      </w:r>
+    </w:p>
+    <w:p/>
+    <w:p>
+      <w:r>
+        <w:rPr>
+          <w:b/>
+          <w:bCs/>
+        </w:rPr>
+        <w:t xml:space="preserve">Dataset 3 </w:t>
+      </w:r>
+      <w:r>
+        <w:rPr>
+          <w:b/>
+          <w:bCs/>
+        </w:rPr>
+        <w:t>–</w:t>
+      </w:r>
+      <w:r>
+        <w:rPr>
+          <w:b/>
+          <w:bCs/>
+        </w:rPr>
         <w:t xml:space="preserve"> </w:t>
       </w:r>
-      <w:proofErr w:type="spellStart"/>
-      <w:r>
-        <w:t>compensation</w:t>
-      </w:r>
-      <w:proofErr w:type="spellEnd"/>
-      <w:r>
-        <w:t xml:space="preserve">” på RF data först innan vidare </w:t>
-      </w:r>
-      <w:proofErr w:type="spellStart"/>
-      <w:r>
-        <w:t>processing</w:t>
-      </w:r>
-      <w:proofErr w:type="spellEnd"/>
-      <w:r>
-        <w:t>.</w:t>
-      </w:r>
-      <w:r>
-        <w:t xml:space="preserve"> De</w:t>
-      </w:r>
-      <w:r>
-        <w:t>tta kompenserar för energi-/amplitudförluster som finns med djup (i y-led).</w:t>
-      </w:r>
-    </w:p>
-    <w:p>
-      <w:pPr>
-        <w:autoSpaceDE w:val="0"/>
-        <w:autoSpaceDN w:val="0"/>
-        <w:adjustRightInd w:val="0"/>
-        <w:spacing w:after="0" w:line="240" w:lineRule="auto"/>
-        <w:rPr>
-          <w:rFonts w:ascii="Courier New" w:hAnsi="Courier New" w:cs="Courier New"/>
-          <w:sz w:val="24"/>
-          <w:szCs w:val="24"/>
-          <w:lang w:val="en-US"/>
-        </w:rPr>
-      </w:pPr>
-      <w:r>
-        <w:rPr>
-          <w:rFonts w:ascii="Courier New" w:hAnsi="Courier New" w:cs="Courier New"/>
-          <w:color w:val="000000"/>
-          <w:sz w:val="26"/>
-          <w:szCs w:val="26"/>
-          <w:lang w:val="en-US"/>
-        </w:rPr>
-        <w:t xml:space="preserve">&gt;&gt; </w:t>
-      </w:r>
-      <w:r>
-        <w:rPr>
-          <w:rFonts w:ascii="Courier New" w:hAnsi="Courier New" w:cs="Courier New"/>
-          <w:color w:val="000000"/>
-          <w:sz w:val="26"/>
-          <w:szCs w:val="26"/>
-          <w:lang w:val="en-US"/>
-        </w:rPr>
-        <w:t xml:space="preserve">TGC_VECT = </w:t>
-      </w:r>
-      <w:proofErr w:type="spellStart"/>
-      <w:r>
-        <w:rPr>
-          <w:rFonts w:ascii="Courier New" w:hAnsi="Courier New" w:cs="Courier New"/>
-          <w:color w:val="000000"/>
-          <w:sz w:val="26"/>
-          <w:szCs w:val="26"/>
-          <w:lang w:val="en-US"/>
-        </w:rPr>
-        <w:t>linspace</w:t>
-      </w:r>
-      <w:proofErr w:type="spellEnd"/>
-      <w:r>
-        <w:rPr>
-          <w:rFonts w:ascii="Courier New" w:hAnsi="Courier New" w:cs="Courier New"/>
-          <w:color w:val="000000"/>
-          <w:sz w:val="26"/>
-          <w:szCs w:val="26"/>
-          <w:lang w:val="en-US"/>
-        </w:rPr>
-        <w:t>(1,10,size(RF,1))';</w:t>
-      </w:r>
-    </w:p>
-    <w:p>
-      <w:pPr>
-        <w:autoSpaceDE w:val="0"/>
-        <w:autoSpaceDN w:val="0"/>
-        <w:adjustRightInd w:val="0"/>
-        <w:spacing w:after="0" w:line="240" w:lineRule="auto"/>
-        <w:rPr>
-          <w:rFonts w:ascii="Courier New" w:hAnsi="Courier New" w:cs="Courier New"/>
-          <w:sz w:val="24"/>
-          <w:szCs w:val="24"/>
-          <w:lang w:val="en-GB"/>
-        </w:rPr>
-      </w:pPr>
-      <w:r>
-        <w:rPr>
-          <w:rFonts w:ascii="Courier New" w:hAnsi="Courier New" w:cs="Courier New"/>
-          <w:color w:val="000000"/>
-          <w:sz w:val="26"/>
-          <w:szCs w:val="26"/>
-          <w:lang w:val="en-GB"/>
-        </w:rPr>
-        <w:t xml:space="preserve">&gt;&gt; </w:t>
-      </w:r>
-      <w:r>
-        <w:rPr>
-          <w:rFonts w:ascii="Courier New" w:hAnsi="Courier New" w:cs="Courier New"/>
-          <w:color w:val="000000"/>
-          <w:sz w:val="26"/>
-          <w:szCs w:val="26"/>
-          <w:lang w:val="en-GB"/>
-        </w:rPr>
-        <w:t xml:space="preserve">TGC_MAT = </w:t>
-      </w:r>
-      <w:proofErr w:type="spellStart"/>
-      <w:r>
-        <w:rPr>
-          <w:rFonts w:ascii="Courier New" w:hAnsi="Courier New" w:cs="Courier New"/>
-          <w:color w:val="000000"/>
-          <w:sz w:val="26"/>
-          <w:szCs w:val="26"/>
-          <w:lang w:val="en-GB"/>
-        </w:rPr>
-        <w:t>repmat</w:t>
-      </w:r>
-      <w:proofErr w:type="spellEnd"/>
-      <w:r>
-        <w:rPr>
-          <w:rFonts w:ascii="Courier New" w:hAnsi="Courier New" w:cs="Courier New"/>
-          <w:color w:val="000000"/>
-          <w:sz w:val="26"/>
-          <w:szCs w:val="26"/>
-          <w:lang w:val="en-GB"/>
-        </w:rPr>
-        <w:t>(TGC_VECT,[1 size(RF,2)]);</w:t>
-      </w:r>
-    </w:p>
-    <w:p>
-      <w:pPr>
-        <w:rPr>
-          <w:b/>
-          <w:bCs/>
-          <w:lang w:val="en-GB"/>
-        </w:rPr>
-      </w:pPr>
-    </w:p>
-    <w:p>
-      <w:pPr>
-        <w:rPr>
-          <w:b/>
-          <w:bCs/>
-        </w:rPr>
-      </w:pPr>
-      <w:proofErr w:type="spellStart"/>
-      <w:r>
-        <w:rPr>
-          <w:b/>
-          <w:bCs/>
-        </w:rPr>
-        <w:t>Dataset</w:t>
-      </w:r>
-      <w:proofErr w:type="spellEnd"/>
-      <w:r>
-        <w:rPr>
-          <w:b/>
-          <w:bCs/>
-        </w:rPr>
-        <w:t xml:space="preserve"> 1</w:t>
-      </w:r>
-      <w:r>
-        <w:rPr>
-          <w:b/>
-          <w:bCs/>
-        </w:rPr>
-        <w:t xml:space="preserve"> – Endast för H</w:t>
-      </w:r>
-      <w:r>
-        <w:rPr>
-          <w:b/>
-          <w:bCs/>
-        </w:rPr>
-        <w:t>-</w:t>
-      </w:r>
-      <w:proofErr w:type="spellStart"/>
-      <w:r>
-        <w:rPr>
-          <w:b/>
-          <w:bCs/>
-        </w:rPr>
-        <w:t>scan</w:t>
-      </w:r>
-      <w:proofErr w:type="spellEnd"/>
-      <w:r>
-        <w:rPr>
-          <w:b/>
-          <w:bCs/>
-        </w:rPr>
-        <w:t xml:space="preserve"> analys (ej SVD och TVI)</w:t>
-      </w:r>
-    </w:p>
-    <w:p>
-      <w:r>
-        <w:t>”Rest” och ”</w:t>
-      </w:r>
-      <w:proofErr w:type="spellStart"/>
-      <w:r>
-        <w:t>contraction</w:t>
-      </w:r>
-      <w:proofErr w:type="spellEnd"/>
-      <w:r>
-        <w:t>” (avslappnad muskel vs helt aktiverad muskel)</w:t>
-      </w:r>
-    </w:p>
-    <w:p>
-      <w:r>
-        <w:t>Fs = 35 MHz;</w:t>
-      </w:r>
-      <w:r>
-        <w:t xml:space="preserve"> Samplingen av ultraljudet</w:t>
-      </w:r>
-      <w:r>
-        <w:t xml:space="preserve"> (i y-led i bilden)</w:t>
-      </w:r>
-      <w:r>
-        <w:t>. Centerfrekvens av ultraljudspuls ~7</w:t>
-      </w:r>
-      <w:r>
-        <w:t xml:space="preserve"> </w:t>
-      </w:r>
-      <w:r>
-        <w:t>MHz</w:t>
-      </w:r>
-    </w:p>
-    <w:p>
-      <w:proofErr w:type="spellStart"/>
-      <w:r>
-        <w:t>Frame</w:t>
-      </w:r>
-      <w:proofErr w:type="spellEnd"/>
-      <w:r>
-        <w:t xml:space="preserve"> rate = 100 Hz (</w:t>
-      </w:r>
-      <w:r>
-        <w:t>Antal bilder per sekund. M</w:t>
-      </w:r>
-      <w:r>
-        <w:t>en endast 30 bilder</w:t>
-      </w:r>
-      <w:r>
-        <w:t>)</w:t>
-      </w:r>
-    </w:p>
-    <w:p>
-      <w:r>
-        <w:t xml:space="preserve">Storlek på bild: </w:t>
-      </w:r>
-      <w:r>
-        <w:t>höjd x bredd = 40 x 40 mm (~2</w:t>
-      </w:r>
-      <w:r>
-        <w:t>18</w:t>
-      </w:r>
-      <w:r>
-        <w:t xml:space="preserve">0 x 128 </w:t>
-      </w:r>
-      <w:proofErr w:type="spellStart"/>
-      <w:r>
-        <w:t>px</w:t>
-      </w:r>
-      <w:proofErr w:type="spellEnd"/>
-      <w:r>
-        <w:t>)</w:t>
-      </w:r>
-    </w:p>
-    <w:p>
-      <w:r>
-        <w:t xml:space="preserve">TIPS: </w:t>
-      </w:r>
-      <w:r>
-        <w:t xml:space="preserve">Välj en godtycklig </w:t>
-      </w:r>
-      <w:proofErr w:type="spellStart"/>
-      <w:r>
-        <w:t>frame</w:t>
-      </w:r>
-      <w:proofErr w:type="spellEnd"/>
-      <w:r>
-        <w:t xml:space="preserve"> av dessa 30 för analysen.</w:t>
-      </w:r>
-    </w:p>
-    <w:p/>
-    <w:p>
-      <w:pPr>
-        <w:rPr>
-          <w:b/>
-          <w:bCs/>
-        </w:rPr>
-      </w:pPr>
-      <w:proofErr w:type="spellStart"/>
-      <w:r>
-        <w:rPr>
-          <w:b/>
-          <w:bCs/>
-        </w:rPr>
-        <w:t>Dataset</w:t>
-      </w:r>
-      <w:proofErr w:type="spellEnd"/>
-      <w:r>
-        <w:rPr>
-          <w:b/>
-          <w:bCs/>
-        </w:rPr>
-        <w:t xml:space="preserve"> 2 </w:t>
-      </w:r>
-      <w:r>
-        <w:rPr>
-          <w:b/>
-          <w:bCs/>
-        </w:rPr>
-        <w:t>– För H</w:t>
-      </w:r>
-      <w:r>
-        <w:rPr>
-          <w:b/>
-          <w:bCs/>
-        </w:rPr>
-        <w:t>-</w:t>
-      </w:r>
-      <w:proofErr w:type="spellStart"/>
-      <w:r>
-        <w:rPr>
-          <w:b/>
-          <w:bCs/>
-        </w:rPr>
-        <w:t>scan</w:t>
-      </w:r>
-      <w:proofErr w:type="spellEnd"/>
-      <w:r>
-        <w:rPr>
-          <w:b/>
-          <w:bCs/>
-        </w:rPr>
-        <w:t>, SVD och TVI</w:t>
-      </w:r>
-    </w:p>
-    <w:p>
-      <w:r>
-        <w:t>Elektrostimulerad kontraktion.</w:t>
-      </w:r>
-    </w:p>
-    <w:p>
-      <w:r>
-        <w:t xml:space="preserve">Fs </w:t>
-      </w:r>
-      <w:r>
-        <w:t>= 40 MHz; Samplingen av ultraljudet. Centerfrekvens av ultraljudspuls ~9 MHz</w:t>
-      </w:r>
-    </w:p>
-    <w:p>
-      <w:proofErr w:type="spellStart"/>
-      <w:r>
-        <w:t>Frame</w:t>
-      </w:r>
-      <w:proofErr w:type="spellEnd"/>
-      <w:r>
-        <w:t xml:space="preserve"> rate = 2000 Hz. (Antal bilder per sekund)</w:t>
-      </w:r>
-    </w:p>
-    <w:p>
-      <w:r>
-        <w:t>Storlek på bild: höjd x bredd = 40 x 40 mm (~</w:t>
-      </w:r>
-      <w:r>
-        <w:t>?</w:t>
-      </w:r>
-      <w:r>
-        <w:t xml:space="preserve"> x 128 </w:t>
-      </w:r>
-      <w:proofErr w:type="spellStart"/>
-      <w:r>
-        <w:t>px</w:t>
-      </w:r>
-      <w:proofErr w:type="spellEnd"/>
-      <w:r>
-        <w:t>)</w:t>
-      </w:r>
-    </w:p>
-    <w:p>
-      <w:r>
-        <w:t>Fil: 181023_1311.mat</w:t>
-      </w:r>
-      <w:r>
-        <w:tab/>
-      </w:r>
-    </w:p>
-    <w:p>
-      <w:r>
-        <w:t xml:space="preserve">Stimuleringsfrekvens = </w:t>
-      </w:r>
-    </w:p>
-    <w:p>
-      <w:r>
-        <w:t>Aktiverad region: se motsvarande ROI-fil.</w:t>
-      </w:r>
-    </w:p>
-    <w:p>
-      <w:r>
-        <w:t xml:space="preserve">TIPS: </w:t>
-      </w:r>
-      <w:r>
-        <w:t xml:space="preserve">Bilden är ca 2000 </w:t>
-      </w:r>
-      <w:proofErr w:type="spellStart"/>
-      <w:r>
-        <w:t>samples</w:t>
-      </w:r>
-      <w:proofErr w:type="spellEnd"/>
-      <w:r>
-        <w:t xml:space="preserve"> i y-led</w:t>
-      </w:r>
-      <w:r>
-        <w:t xml:space="preserve"> fördelat på 40mm djup. Aktiveringen är i övre delen av bilden så ni kan fokusera analyserna på första 1:1000 </w:t>
-      </w:r>
-      <w:proofErr w:type="spellStart"/>
-      <w:r>
-        <w:t>samples</w:t>
-      </w:r>
-      <w:proofErr w:type="spellEnd"/>
-      <w:r>
-        <w:t xml:space="preserve"> i djupled (och skippa </w:t>
-      </w:r>
-      <w:r>
-        <w:t>den nedre halvan av bilden)</w:t>
-      </w:r>
-    </w:p>
-    <w:p>
-      <w:proofErr w:type="spellStart"/>
-      <w:r>
-        <w:rPr>
-          <w:b/>
-          <w:bCs/>
-        </w:rPr>
-        <w:t>Dataset</w:t>
-      </w:r>
-      <w:proofErr w:type="spellEnd"/>
-      <w:r>
-        <w:rPr>
-          <w:b/>
-          <w:bCs/>
-        </w:rPr>
-        <w:t xml:space="preserve"> 3 </w:t>
-      </w:r>
-      <w:r>
-        <w:rPr>
-          <w:b/>
-          <w:bCs/>
-        </w:rPr>
-        <w:t>–</w:t>
-      </w:r>
-      <w:r>
-        <w:rPr>
-          <w:b/>
-          <w:bCs/>
-        </w:rPr>
-        <w:t xml:space="preserve"> </w:t>
-      </w:r>
       <w:r>
         <w:rPr>
           <w:b/>
@@ -533,23 +426,10 @@
     </w:p>
     <w:p>
       <w:r>
-        <w:t xml:space="preserve">I detta </w:t>
-      </w:r>
-      <w:proofErr w:type="spellStart"/>
-      <w:r>
-        <w:t>dataset</w:t>
-      </w:r>
-      <w:proofErr w:type="spellEnd"/>
-      <w:r>
-        <w:t xml:space="preserve"> är ca </w:t>
-      </w:r>
-      <w:proofErr w:type="gramStart"/>
-      <w:r>
-        <w:t>10-15</w:t>
-      </w:r>
-      <w:proofErr w:type="gramEnd"/>
-      <w:r>
-        <w:t xml:space="preserve"> motor enheter aktiva.</w:t>
+        <w:t xml:space="preserve">I detta dataset är ca </w:t>
+      </w:r>
+      <w:r>
+        <w:t>10-15 motorenheter aktiva.</w:t>
       </w:r>
     </w:p>
     <w:p>
@@ -558,13 +438,8 @@
       </w:r>
     </w:p>
     <w:p>
-      <w:proofErr w:type="spellStart"/>
-      <w:r>
-        <w:t>Frame</w:t>
-      </w:r>
-      <w:proofErr w:type="spellEnd"/>
-      <w:r>
-        <w:t xml:space="preserve"> rate = 1000 Hz (bilder per se</w:t>
+      <w:r>
+        <w:t>Frame rate = 1000 Hz (bilder per se</w:t>
       </w:r>
       <w:r>
         <w:t>kund)</w:t>
@@ -572,15 +447,7 @@
     </w:p>
     <w:p>
       <w:r>
-        <w:t xml:space="preserve">Storlek på bild: höjd x bredd = 40 x 40 mm (~? x 128 </w:t>
-      </w:r>
-      <w:proofErr w:type="spellStart"/>
-      <w:r>
-        <w:t>px</w:t>
-      </w:r>
-      <w:proofErr w:type="spellEnd"/>
-      <w:r>
-        <w:t>)</w:t>
+        <w:t>Storlek på bild: höjd x bredd = 40 x 40 mm (~? x 128 px)</w:t>
       </w:r>
     </w:p>
     <w:sectPr>

</xml_diff>

<commit_message>
Project follow up updates.
Fixed normalization on RGB channels and did intensity distribution analysis for dataset 1.
</commit_message>
<xml_diff>
--- a/Info om dataset.docx
+++ b/Info om dataset.docx
@@ -3,453 +3,952 @@
 <w:document xmlns:wpc="http://schemas.microsoft.com/office/word/2010/wordprocessingCanvas" xmlns:cx="http://schemas.microsoft.com/office/drawing/2014/chartex" xmlns:cx1="http://schemas.microsoft.com/office/drawing/2015/9/8/chartex" xmlns:cx2="http://schemas.microsoft.com/office/drawing/2015/10/21/chartex" xmlns:cx3="http://schemas.microsoft.com/office/drawing/2016/5/9/chartex" xmlns:cx4="http://schemas.microsoft.com/office/drawing/2016/5/10/chartex" xmlns:cx5="http://schemas.microsoft.com/office/drawing/2016/5/11/chartex" xmlns:cx6="http://schemas.microsoft.com/office/drawing/2016/5/12/chartex" xmlns:cx7="http://schemas.microsoft.com/office/drawing/2016/5/13/chartex" xmlns:cx8="http://schemas.microsoft.com/office/drawing/2016/5/14/chartex" xmlns:mc="http://schemas.openxmlformats.org/markup-compatibility/2006" xmlns:aink="http://schemas.microsoft.com/office/drawing/2016/ink" xmlns:am3d="http://schemas.microsoft.com/office/drawing/2017/model3d" xmlns:o="urn:schemas-microsoft-com:office:office" xmlns:oel="http://schemas.microsoft.com/office/2019/extlst" xmlns:r="http://schemas.openxmlformats.org/officeDocument/2006/relationships" xmlns:m="http://schemas.openxmlformats.org/officeDocument/2006/math" xmlns:v="urn:schemas-microsoft-com:vml" xmlns:wp14="http://schemas.microsoft.com/office/word/2010/wordprocessingDrawing" xmlns:wp="http://schemas.openxmlformats.org/drawingml/2006/wordprocessingDrawing" xmlns:w10="urn:schemas-microsoft-com:office:word" xmlns:w="http://schemas.openxmlformats.org/wordprocessingml/2006/main" xmlns:w14="http://schemas.microsoft.com/office/word/2010/wordml" xmlns:w15="http://schemas.microsoft.com/office/word/2012/wordml" xmlns:w16cex="http://schemas.microsoft.com/office/word/2018/wordml/cex" xmlns:w16cid="http://schemas.microsoft.com/office/word/2016/wordml/cid" xmlns:w16="http://schemas.microsoft.com/office/word/2018/wordml" xmlns:w16sdtdh="http://schemas.microsoft.com/office/word/2020/wordml/sdtdatahash" xmlns:w16se="http://schemas.microsoft.com/office/word/2015/wordml/symex" xmlns:wpg="http://schemas.microsoft.com/office/word/2010/wordprocessingGroup" xmlns:wpi="http://schemas.microsoft.com/office/word/2010/wordprocessingInk" xmlns:wne="http://schemas.microsoft.com/office/word/2006/wordml" xmlns:wps="http://schemas.microsoft.com/office/word/2010/wordprocessingShape" mc:Ignorable="w14 w15 w16se w16cid w16 w16cex w16sdtdh wp14">
   <w:body>
     <w:p>
+      <w:r>
+        <w:t>För SVD</w:t>
+      </w:r>
+      <w:r>
+        <w:t xml:space="preserve">-processen och </w:t>
+      </w:r>
+      <w:proofErr w:type="spellStart"/>
+      <w:r>
+        <w:t>Hscan</w:t>
+      </w:r>
+      <w:proofErr w:type="spellEnd"/>
+      <w:r>
+        <w:t xml:space="preserve"> – </w:t>
+      </w:r>
+      <w:r>
+        <w:rPr>
+          <w:b/>
+          <w:bCs/>
+        </w:rPr>
+        <w:t xml:space="preserve">Applicera på </w:t>
+      </w:r>
+      <w:r>
+        <w:rPr>
+          <w:b/>
+          <w:bCs/>
+        </w:rPr>
+        <w:t xml:space="preserve">RF i </w:t>
+      </w:r>
+      <w:r>
+        <w:rPr>
+          <w:b/>
+          <w:bCs/>
+        </w:rPr>
+        <w:t xml:space="preserve">alla </w:t>
+      </w:r>
+      <w:proofErr w:type="spellStart"/>
+      <w:r>
+        <w:rPr>
+          <w:b/>
+          <w:bCs/>
+        </w:rPr>
+        <w:t>dataset</w:t>
+      </w:r>
+      <w:proofErr w:type="spellEnd"/>
+      <w:r>
+        <w:rPr>
+          <w:b/>
+          <w:bCs/>
+        </w:rPr>
+        <w:t xml:space="preserve"> efter inläsning och innan vidare </w:t>
+      </w:r>
+      <w:proofErr w:type="spellStart"/>
+      <w:r>
+        <w:rPr>
+          <w:b/>
+          <w:bCs/>
+        </w:rPr>
+        <w:t>processing</w:t>
+      </w:r>
+      <w:proofErr w:type="spellEnd"/>
+      <w:r>
+        <w:t>.</w:t>
+      </w:r>
+    </w:p>
+    <w:p>
+      <w:r>
+        <w:t xml:space="preserve">Applicera ”TGC – </w:t>
+      </w:r>
+      <w:proofErr w:type="spellStart"/>
+      <w:r>
+        <w:t>Time</w:t>
+      </w:r>
+      <w:proofErr w:type="spellEnd"/>
+      <w:r>
+        <w:t xml:space="preserve"> </w:t>
+      </w:r>
+      <w:proofErr w:type="spellStart"/>
+      <w:r>
+        <w:t>gain</w:t>
+      </w:r>
+      <w:proofErr w:type="spellEnd"/>
+      <w:r>
+        <w:t xml:space="preserve"> </w:t>
+      </w:r>
+      <w:proofErr w:type="spellStart"/>
+      <w:r>
+        <w:t>compensation</w:t>
+      </w:r>
+      <w:proofErr w:type="spellEnd"/>
+      <w:r>
+        <w:t xml:space="preserve">” på RF data först innan vidare </w:t>
+      </w:r>
+      <w:proofErr w:type="spellStart"/>
+      <w:r>
+        <w:t>processing</w:t>
+      </w:r>
+      <w:proofErr w:type="spellEnd"/>
+      <w:r>
+        <w:t>.</w:t>
+      </w:r>
+      <w:r>
+        <w:t xml:space="preserve"> De</w:t>
+      </w:r>
+      <w:r>
+        <w:t>tta kompenserar för energi-/amplitudförluster som finns med djup (i y-led).</w:t>
+      </w:r>
+    </w:p>
+    <w:p>
+      <w:r>
+        <w:t>Detta ger en enkel förstärkning</w:t>
+      </w:r>
+      <w:r>
+        <w:t>, linjär med ökat djup.</w:t>
+      </w:r>
+    </w:p>
+    <w:p>
       <w:pPr>
-        <w:pStyle w:val="Rubrik1"/>
-        <w:rPr>
-          <w:color w:val="auto"/>
+        <w:autoSpaceDE w:val="0"/>
+        <w:autoSpaceDN w:val="0"/>
+        <w:adjustRightInd w:val="0"/>
+        <w:spacing w:after="0" w:line="240" w:lineRule="auto"/>
+        <w:rPr>
+          <w:rFonts w:ascii="Courier New" w:hAnsi="Courier New" w:cs="Courier New"/>
+          <w:sz w:val="24"/>
+          <w:szCs w:val="24"/>
+          <w:lang w:val="en-GB"/>
         </w:rPr>
       </w:pPr>
       <w:r>
         <w:rPr>
-          <w:color w:val="auto"/>
-        </w:rPr>
-        <w:t>För SVD</w:t>
-      </w:r>
-      <w:r>
-        <w:rPr>
-          <w:color w:val="auto"/>
-        </w:rPr>
-        <w:t>-processen och H</w:t>
-      </w:r>
-      <w:r>
-        <w:rPr>
-          <w:color w:val="auto"/>
-        </w:rPr>
-        <w:t>-</w:t>
-      </w:r>
-      <w:r>
-        <w:rPr>
-          <w:color w:val="auto"/>
-        </w:rPr>
-        <w:t>scan</w:t>
-      </w:r>
-    </w:p>
-    <w:p>
-      <w:r>
-        <w:t>Applicera ”TGC – Time gain compensation” på RF data först innan vidare processing.</w:t>
-      </w:r>
-      <w:r>
-        <w:t xml:space="preserve"> De</w:t>
-      </w:r>
-      <w:r>
-        <w:t>tta kompenserar för energi-/amplitudförluster som finns med djup (i y-led).</w:t>
+          <w:rFonts w:ascii="Courier New" w:hAnsi="Courier New" w:cs="Courier New"/>
+          <w:color w:val="000000"/>
+          <w:sz w:val="26"/>
+          <w:szCs w:val="26"/>
+          <w:lang w:val="en-GB"/>
+        </w:rPr>
+        <w:t xml:space="preserve">&gt;&gt; </w:t>
+      </w:r>
+      <w:r>
+        <w:rPr>
+          <w:rFonts w:ascii="Courier New" w:hAnsi="Courier New" w:cs="Courier New"/>
+          <w:color w:val="000000"/>
+          <w:sz w:val="26"/>
+          <w:szCs w:val="26"/>
+          <w:lang w:val="en-GB"/>
+        </w:rPr>
+        <w:t xml:space="preserve">TGC_VECT = </w:t>
+      </w:r>
+      <w:proofErr w:type="spellStart"/>
+      <w:r>
+        <w:rPr>
+          <w:rFonts w:ascii="Courier New" w:hAnsi="Courier New" w:cs="Courier New"/>
+          <w:color w:val="000000"/>
+          <w:sz w:val="26"/>
+          <w:szCs w:val="26"/>
+          <w:lang w:val="en-GB"/>
+        </w:rPr>
+        <w:t>linspace</w:t>
+      </w:r>
+      <w:proofErr w:type="spellEnd"/>
+      <w:r>
+        <w:rPr>
+          <w:rFonts w:ascii="Courier New" w:hAnsi="Courier New" w:cs="Courier New"/>
+          <w:color w:val="000000"/>
+          <w:sz w:val="26"/>
+          <w:szCs w:val="26"/>
+          <w:lang w:val="en-GB"/>
+        </w:rPr>
+        <w:t>(1,</w:t>
+      </w:r>
+      <w:proofErr w:type="gramStart"/>
+      <w:r>
+        <w:rPr>
+          <w:rFonts w:ascii="Courier New" w:hAnsi="Courier New" w:cs="Courier New"/>
+          <w:color w:val="000000"/>
+          <w:sz w:val="26"/>
+          <w:szCs w:val="26"/>
+          <w:lang w:val="en-GB"/>
+        </w:rPr>
+        <w:t>10,size</w:t>
+      </w:r>
+      <w:proofErr w:type="gramEnd"/>
+      <w:r>
+        <w:rPr>
+          <w:rFonts w:ascii="Courier New" w:hAnsi="Courier New" w:cs="Courier New"/>
+          <w:color w:val="000000"/>
+          <w:sz w:val="26"/>
+          <w:szCs w:val="26"/>
+          <w:lang w:val="en-GB"/>
+        </w:rPr>
+        <w:t>(RF,1))';</w:t>
       </w:r>
     </w:p>
     <w:p>
       <w:pPr>
+        <w:autoSpaceDE w:val="0"/>
+        <w:autoSpaceDN w:val="0"/>
+        <w:adjustRightInd w:val="0"/>
         <w:spacing w:after="0" w:line="240" w:lineRule="auto"/>
         <w:rPr>
-          <w:rFonts w:ascii="Consolas" w:eastAsia="Times New Roman" w:hAnsi="Consolas" w:cs="Times New Roman"/>
-          <w:sz w:val="20"/>
-          <w:szCs w:val="20"/>
-          <w:lang w:val="en-US" w:eastAsia="sv-SE"/>
+          <w:rFonts w:ascii="Courier New" w:hAnsi="Courier New" w:cs="Courier New"/>
+          <w:sz w:val="24"/>
+          <w:szCs w:val="24"/>
+          <w:lang w:val="en-GB"/>
         </w:rPr>
       </w:pPr>
       <w:r>
         <w:rPr>
-          <w:rFonts w:ascii="Consolas" w:eastAsia="Times New Roman" w:hAnsi="Consolas" w:cs="Times New Roman"/>
-          <w:color w:val="028009"/>
-          <w:sz w:val="20"/>
-          <w:szCs w:val="20"/>
-          <w:lang w:val="en-US" w:eastAsia="sv-SE"/>
-        </w:rPr>
-        <w:t>% TGC - Only needed for dataset 1. TGC = "time gain compensation"</w:t>
+          <w:rFonts w:ascii="Courier New" w:hAnsi="Courier New" w:cs="Courier New"/>
+          <w:color w:val="000000"/>
+          <w:sz w:val="26"/>
+          <w:szCs w:val="26"/>
+          <w:lang w:val="en-GB"/>
+        </w:rPr>
+        <w:t xml:space="preserve">&gt;&gt; </w:t>
+      </w:r>
+      <w:r>
+        <w:rPr>
+          <w:rFonts w:ascii="Courier New" w:hAnsi="Courier New" w:cs="Courier New"/>
+          <w:color w:val="000000"/>
+          <w:sz w:val="26"/>
+          <w:szCs w:val="26"/>
+          <w:lang w:val="en-GB"/>
+        </w:rPr>
+        <w:t xml:space="preserve">TGC_MAT = </w:t>
+      </w:r>
+      <w:proofErr w:type="spellStart"/>
+      <w:proofErr w:type="gramStart"/>
+      <w:r>
+        <w:rPr>
+          <w:rFonts w:ascii="Courier New" w:hAnsi="Courier New" w:cs="Courier New"/>
+          <w:color w:val="000000"/>
+          <w:sz w:val="26"/>
+          <w:szCs w:val="26"/>
+          <w:lang w:val="en-GB"/>
+        </w:rPr>
+        <w:t>repmat</w:t>
+      </w:r>
+      <w:proofErr w:type="spellEnd"/>
+      <w:r>
+        <w:rPr>
+          <w:rFonts w:ascii="Courier New" w:hAnsi="Courier New" w:cs="Courier New"/>
+          <w:color w:val="000000"/>
+          <w:sz w:val="26"/>
+          <w:szCs w:val="26"/>
+          <w:lang w:val="en-GB"/>
+        </w:rPr>
+        <w:t>(</w:t>
+      </w:r>
+      <w:proofErr w:type="gramEnd"/>
+      <w:r>
+        <w:rPr>
+          <w:rFonts w:ascii="Courier New" w:hAnsi="Courier New" w:cs="Courier New"/>
+          <w:color w:val="000000"/>
+          <w:sz w:val="26"/>
+          <w:szCs w:val="26"/>
+          <w:lang w:val="en-GB"/>
+        </w:rPr>
+        <w:t>TGC_VECT,[1 size(RF,2)]);</w:t>
       </w:r>
     </w:p>
     <w:p>
       <w:pPr>
+        <w:rPr>
+          <w:lang w:val="en-GB"/>
+        </w:rPr>
+      </w:pPr>
+    </w:p>
+    <w:p>
+      <w:pPr>
+        <w:rPr>
+          <w:lang w:val="en-GB"/>
+        </w:rPr>
+      </w:pPr>
+    </w:p>
+    <w:p>
+      <w:pPr>
+        <w:rPr>
+          <w:lang w:val="en-GB"/>
+        </w:rPr>
+      </w:pPr>
+    </w:p>
+    <w:p>
+      <w:pPr>
+        <w:rPr>
+          <w:lang w:val="en-GB"/>
+        </w:rPr>
+      </w:pPr>
+    </w:p>
+    <w:p>
+      <w:pPr>
+        <w:rPr>
+          <w:b/>
+          <w:bCs/>
+          <w:lang w:val="en-GB"/>
+        </w:rPr>
+      </w:pPr>
+    </w:p>
+    <w:p>
+      <w:pPr>
+        <w:rPr>
+          <w:b/>
+          <w:bCs/>
+        </w:rPr>
+      </w:pPr>
+      <w:proofErr w:type="spellStart"/>
+      <w:r>
+        <w:rPr>
+          <w:b/>
+          <w:bCs/>
+        </w:rPr>
+        <w:t>Dataset</w:t>
+      </w:r>
+      <w:proofErr w:type="spellEnd"/>
+      <w:r>
+        <w:rPr>
+          <w:b/>
+          <w:bCs/>
+        </w:rPr>
+        <w:t xml:space="preserve"> 1</w:t>
+      </w:r>
+      <w:r>
+        <w:rPr>
+          <w:b/>
+          <w:bCs/>
+        </w:rPr>
+        <w:t xml:space="preserve"> – Endast för </w:t>
+      </w:r>
+      <w:proofErr w:type="spellStart"/>
+      <w:r>
+        <w:rPr>
+          <w:b/>
+          <w:bCs/>
+        </w:rPr>
+        <w:t>Hscan</w:t>
+      </w:r>
+      <w:proofErr w:type="spellEnd"/>
+      <w:r>
+        <w:rPr>
+          <w:b/>
+          <w:bCs/>
+        </w:rPr>
+        <w:t xml:space="preserve"> analys (ej SVD och TVI)</w:t>
+      </w:r>
+    </w:p>
+    <w:p>
+      <w:r>
+        <w:t>”Rest” och ”</w:t>
+      </w:r>
+      <w:proofErr w:type="spellStart"/>
+      <w:r>
+        <w:t>contraction</w:t>
+      </w:r>
+      <w:proofErr w:type="spellEnd"/>
+      <w:r>
+        <w:t>” (avslappnad muskel vs helt aktiverad muskel)</w:t>
+      </w:r>
+    </w:p>
+    <w:p/>
+    <w:p>
+      <w:r>
+        <w:t>Fs = 35 MHz;</w:t>
+      </w:r>
+      <w:r>
+        <w:t xml:space="preserve"> Samplingen av ultraljudet</w:t>
+      </w:r>
+      <w:r>
+        <w:t xml:space="preserve"> (i y-led i bilden)</w:t>
+      </w:r>
+      <w:r>
+        <w:t>. Centerfrekvens av ultraljudspuls ~7</w:t>
+      </w:r>
+      <w:r>
+        <w:t xml:space="preserve"> </w:t>
+      </w:r>
+      <w:r>
+        <w:t>MHz</w:t>
+      </w:r>
+    </w:p>
+    <w:p>
+      <w:proofErr w:type="spellStart"/>
+      <w:r>
+        <w:t>Frame</w:t>
+      </w:r>
+      <w:proofErr w:type="spellEnd"/>
+      <w:r>
+        <w:t xml:space="preserve"> rate = 100 Hz (</w:t>
+      </w:r>
+      <w:r>
+        <w:t>Antal bilder per sekund. M</w:t>
+      </w:r>
+      <w:r>
+        <w:t>en endast 30 bilder</w:t>
+      </w:r>
+      <w:r>
+        <w:t>)</w:t>
+      </w:r>
+    </w:p>
+    <w:p>
+      <w:r>
+        <w:t xml:space="preserve">Storlek på bild: </w:t>
+      </w:r>
+      <w:r>
+        <w:t>höjd x bredd = 40 x 40 mm (~2</w:t>
+      </w:r>
+      <w:r>
+        <w:t>18</w:t>
+      </w:r>
+      <w:r>
+        <w:t xml:space="preserve">0 x 128 </w:t>
+      </w:r>
+      <w:proofErr w:type="spellStart"/>
+      <w:r>
+        <w:t>px</w:t>
+      </w:r>
+      <w:proofErr w:type="spellEnd"/>
+      <w:r>
+        <w:t>)</w:t>
+      </w:r>
+    </w:p>
+    <w:p>
+      <w:r>
+        <w:t xml:space="preserve">TIPS: </w:t>
+      </w:r>
+      <w:r>
+        <w:t xml:space="preserve">Välj en godtycklig </w:t>
+      </w:r>
+      <w:proofErr w:type="spellStart"/>
+      <w:r>
+        <w:t>frame</w:t>
+      </w:r>
+      <w:proofErr w:type="spellEnd"/>
+      <w:r>
+        <w:t xml:space="preserve"> av dessa 30 för analysen.</w:t>
+      </w:r>
+    </w:p>
+    <w:p>
+      <w:proofErr w:type="spellStart"/>
+      <w:r>
+        <w:t>Beamforming</w:t>
+      </w:r>
+      <w:proofErr w:type="spellEnd"/>
+      <w:r>
+        <w:t>:</w:t>
+      </w:r>
+      <w:r>
+        <w:t xml:space="preserve"> </w:t>
+      </w:r>
+      <w:r>
+        <w:t>Detta data är inte ”</w:t>
+      </w:r>
+      <w:proofErr w:type="spellStart"/>
+      <w:r>
+        <w:t>beamformat</w:t>
+      </w:r>
+      <w:proofErr w:type="spellEnd"/>
+      <w:r>
+        <w:t xml:space="preserve">” och behöver </w:t>
+      </w:r>
+      <w:proofErr w:type="spellStart"/>
+      <w:r>
+        <w:t>beamformDAQ.m</w:t>
+      </w:r>
+      <w:proofErr w:type="spellEnd"/>
+      <w:r>
+        <w:t xml:space="preserve"> koden</w:t>
+      </w:r>
+      <w:r>
+        <w:t xml:space="preserve"> på RF </w:t>
+      </w:r>
+      <w:proofErr w:type="spellStart"/>
+      <w:r>
+        <w:t>datat</w:t>
+      </w:r>
+      <w:proofErr w:type="spellEnd"/>
+      <w:r>
+        <w:t xml:space="preserve"> innan ni gör annat (som jag visade i </w:t>
+      </w:r>
+      <w:proofErr w:type="spellStart"/>
+      <w:r>
+        <w:t>Hscan_test.m</w:t>
+      </w:r>
+      <w:proofErr w:type="spellEnd"/>
+      <w:r>
+        <w:t xml:space="preserve"> koden ni fick).</w:t>
+      </w:r>
+      <w:r>
+        <w:br/>
+      </w:r>
+      <w:r>
+        <w:t xml:space="preserve">Detta behövs ENDAST på </w:t>
+      </w:r>
+      <w:proofErr w:type="spellStart"/>
+      <w:r>
+        <w:t>Dataset</w:t>
+      </w:r>
+      <w:proofErr w:type="spellEnd"/>
+      <w:r>
+        <w:t xml:space="preserve"> 1, INTE 2 eller 3 (där är det redan hanterat).</w:t>
+      </w:r>
+    </w:p>
+    <w:p/>
+    <w:p/>
+    <w:p>
+      <w:pPr>
+        <w:rPr>
+          <w:b/>
+          <w:bCs/>
+        </w:rPr>
+      </w:pPr>
+      <w:proofErr w:type="spellStart"/>
+      <w:r>
+        <w:rPr>
+          <w:b/>
+          <w:bCs/>
+        </w:rPr>
+        <w:t>Dataset</w:t>
+      </w:r>
+      <w:proofErr w:type="spellEnd"/>
+      <w:r>
+        <w:rPr>
+          <w:b/>
+          <w:bCs/>
+        </w:rPr>
+        <w:t xml:space="preserve"> 2 </w:t>
+      </w:r>
+      <w:r>
+        <w:rPr>
+          <w:b/>
+          <w:bCs/>
+        </w:rPr>
+        <w:t xml:space="preserve">– För </w:t>
+      </w:r>
+      <w:proofErr w:type="spellStart"/>
+      <w:r>
+        <w:rPr>
+          <w:b/>
+          <w:bCs/>
+        </w:rPr>
+        <w:t>Hscan</w:t>
+      </w:r>
+      <w:proofErr w:type="spellEnd"/>
+      <w:r>
+        <w:rPr>
+          <w:b/>
+          <w:bCs/>
+        </w:rPr>
+        <w:t>, SVD och TVI</w:t>
+      </w:r>
+    </w:p>
+    <w:p>
+      <w:r>
+        <w:t>Elektrostimulerad kontraktion.</w:t>
+      </w:r>
+    </w:p>
+    <w:p>
+      <w:r>
+        <w:t xml:space="preserve">Fs </w:t>
+      </w:r>
+      <w:r>
+        <w:t>= 40 MHz; Samplingen av ultraljudet. Centerfrekvens av ultraljudspuls ~9 MHz</w:t>
+      </w:r>
+    </w:p>
+    <w:p>
+      <w:pPr>
+        <w:rPr>
+          <w:lang w:val="en-GB"/>
+        </w:rPr>
+      </w:pPr>
+      <w:r>
+        <w:rPr>
+          <w:lang w:val="en-GB"/>
+        </w:rPr>
+        <w:t>Frame rate = 2000 Hz. (</w:t>
+      </w:r>
+      <w:proofErr w:type="spellStart"/>
+      <w:r>
+        <w:rPr>
+          <w:lang w:val="en-GB"/>
+        </w:rPr>
+        <w:t>Antal</w:t>
+      </w:r>
+      <w:proofErr w:type="spellEnd"/>
+      <w:r>
+        <w:rPr>
+          <w:lang w:val="en-GB"/>
+        </w:rPr>
+        <w:t xml:space="preserve"> </w:t>
+      </w:r>
+      <w:proofErr w:type="spellStart"/>
+      <w:r>
+        <w:rPr>
+          <w:lang w:val="en-GB"/>
+        </w:rPr>
+        <w:t>b</w:t>
+      </w:r>
+      <w:r>
+        <w:rPr>
+          <w:lang w:val="en-GB"/>
+        </w:rPr>
+        <w:t>ilder</w:t>
+      </w:r>
+      <w:proofErr w:type="spellEnd"/>
+      <w:r>
+        <w:rPr>
+          <w:lang w:val="en-GB"/>
+        </w:rPr>
+        <w:t xml:space="preserve"> per </w:t>
+      </w:r>
+      <w:proofErr w:type="spellStart"/>
+      <w:r>
+        <w:rPr>
+          <w:lang w:val="en-GB"/>
+        </w:rPr>
+        <w:t>sekund</w:t>
+      </w:r>
+      <w:proofErr w:type="spellEnd"/>
+      <w:r>
+        <w:rPr>
+          <w:lang w:val="en-GB"/>
+        </w:rPr>
+        <w:t>)</w:t>
+      </w:r>
+    </w:p>
+    <w:p>
+      <w:r>
+        <w:t>Storlek på bild: höjd x bredd = 40 x 40 mm (~</w:t>
+      </w:r>
+      <w:r>
+        <w:t>?</w:t>
+      </w:r>
+      <w:r>
+        <w:t xml:space="preserve"> x 128 </w:t>
+      </w:r>
+      <w:proofErr w:type="spellStart"/>
+      <w:r>
+        <w:t>px</w:t>
+      </w:r>
+      <w:proofErr w:type="spellEnd"/>
+      <w:r>
+        <w:t>)</w:t>
+      </w:r>
+    </w:p>
+    <w:p>
+      <w:pPr>
+        <w:rPr>
+          <w:i/>
+          <w:iCs/>
+        </w:rPr>
+      </w:pPr>
+      <w:r>
+        <w:rPr>
+          <w:i/>
+          <w:iCs/>
+        </w:rPr>
+        <w:t>Se bifogad fil i ”Dataset_2” mappen med tips kring kod.</w:t>
+      </w:r>
+    </w:p>
+    <w:p>
+      <w:r>
+        <w:t>Info om filerna …</w:t>
+      </w:r>
+    </w:p>
+    <w:p>
+      <w:pPr>
+        <w:autoSpaceDE w:val="0"/>
+        <w:autoSpaceDN w:val="0"/>
+        <w:adjustRightInd w:val="0"/>
         <w:spacing w:after="0" w:line="240" w:lineRule="auto"/>
         <w:rPr>
-          <w:rFonts w:ascii="Consolas" w:eastAsia="Times New Roman" w:hAnsi="Consolas" w:cs="Times New Roman"/>
-          <w:sz w:val="20"/>
-          <w:szCs w:val="20"/>
-          <w:lang w:val="en-US" w:eastAsia="sv-SE"/>
+          <w:rFonts w:ascii="Courier New" w:hAnsi="Courier New" w:cs="Courier New"/>
+          <w:sz w:val="24"/>
+          <w:szCs w:val="24"/>
         </w:rPr>
       </w:pPr>
-      <w:r>
-        <w:rPr>
-          <w:rFonts w:ascii="Consolas" w:eastAsia="Times New Roman" w:hAnsi="Consolas" w:cs="Times New Roman"/>
-          <w:color w:val="028009"/>
-          <w:sz w:val="20"/>
-          <w:szCs w:val="20"/>
-          <w:lang w:val="en-US" w:eastAsia="sv-SE"/>
-        </w:rPr>
-        <w:t>% It amplifies the signal proportional to the US depth since it weakens as</w:t>
+      <w:proofErr w:type="gramStart"/>
+      <w:r>
+        <w:rPr>
+          <w:rFonts w:ascii="Courier New" w:hAnsi="Courier New" w:cs="Courier New"/>
+          <w:color w:val="228B22"/>
+          <w:sz w:val="26"/>
+          <w:szCs w:val="26"/>
+        </w:rPr>
+        <w:t>181023</w:t>
+      </w:r>
+      <w:proofErr w:type="gramEnd"/>
+      <w:r>
+        <w:rPr>
+          <w:rFonts w:ascii="Courier New" w:hAnsi="Courier New" w:cs="Courier New"/>
+          <w:color w:val="228B22"/>
+          <w:sz w:val="26"/>
+          <w:szCs w:val="26"/>
+        </w:rPr>
+        <w:t>_1555</w:t>
+      </w:r>
+    </w:p>
+    <w:p>
+      <w:r>
+        <w:t>Stimuleringsfrekvens ~8Hz.</w:t>
+      </w:r>
+      <w:r>
+        <w:br/>
+        <w:t>Område enligt medföljande ROI-fil.</w:t>
       </w:r>
     </w:p>
     <w:p>
       <w:pPr>
+        <w:autoSpaceDE w:val="0"/>
+        <w:autoSpaceDN w:val="0"/>
+        <w:adjustRightInd w:val="0"/>
         <w:spacing w:after="0" w:line="240" w:lineRule="auto"/>
         <w:rPr>
-          <w:rFonts w:ascii="Consolas" w:eastAsia="Times New Roman" w:hAnsi="Consolas" w:cs="Times New Roman"/>
-          <w:color w:val="028009"/>
-          <w:sz w:val="20"/>
-          <w:szCs w:val="20"/>
-          <w:lang w:val="en-US" w:eastAsia="sv-SE"/>
+          <w:rFonts w:ascii="Courier New" w:hAnsi="Courier New" w:cs="Courier New"/>
+          <w:sz w:val="24"/>
+          <w:szCs w:val="24"/>
         </w:rPr>
       </w:pPr>
-      <w:r>
-        <w:rPr>
-          <w:rFonts w:ascii="Consolas" w:eastAsia="Times New Roman" w:hAnsi="Consolas" w:cs="Times New Roman"/>
-          <w:color w:val="028009"/>
-          <w:sz w:val="20"/>
-          <w:szCs w:val="20"/>
-          <w:lang w:val="en-US" w:eastAsia="sv-SE"/>
-        </w:rPr>
-        <w:t>% it interacts with tissue.</w:t>
-      </w:r>
-    </w:p>
+      <w:proofErr w:type="gramStart"/>
+      <w:r>
+        <w:rPr>
+          <w:rFonts w:ascii="Courier New" w:hAnsi="Courier New" w:cs="Courier New"/>
+          <w:color w:val="A020F0"/>
+          <w:sz w:val="26"/>
+          <w:szCs w:val="26"/>
+        </w:rPr>
+        <w:lastRenderedPageBreak/>
+        <w:t>181023</w:t>
+      </w:r>
+      <w:proofErr w:type="gramEnd"/>
+      <w:r>
+        <w:rPr>
+          <w:rFonts w:ascii="Courier New" w:hAnsi="Courier New" w:cs="Courier New"/>
+          <w:color w:val="A020F0"/>
+          <w:sz w:val="26"/>
+          <w:szCs w:val="26"/>
+        </w:rPr>
+        <w:t>_1311</w:t>
+      </w:r>
+    </w:p>
+    <w:p>
+      <w:r>
+        <w:t>Stimuleringsfrekvens ~7.5Hz</w:t>
+      </w:r>
+    </w:p>
+    <w:p>
+      <w:r>
+        <w:t>Område enligt medföljande ROI fil</w:t>
+      </w:r>
+    </w:p>
+    <w:p/>
     <w:p>
       <w:pPr>
+        <w:autoSpaceDE w:val="0"/>
+        <w:autoSpaceDN w:val="0"/>
+        <w:adjustRightInd w:val="0"/>
         <w:spacing w:after="0" w:line="240" w:lineRule="auto"/>
         <w:rPr>
-          <w:rFonts w:ascii="Consolas" w:eastAsia="Times New Roman" w:hAnsi="Consolas" w:cs="Times New Roman"/>
-          <w:sz w:val="20"/>
-          <w:szCs w:val="20"/>
-          <w:lang w:val="en-US" w:eastAsia="sv-SE"/>
+          <w:rFonts w:ascii="Courier New" w:hAnsi="Courier New" w:cs="Courier New"/>
+          <w:sz w:val="24"/>
+          <w:szCs w:val="24"/>
         </w:rPr>
       </w:pPr>
-    </w:p>
-    <w:p>
-      <w:pPr>
-        <w:spacing w:after="0" w:line="240" w:lineRule="auto"/>
-        <w:rPr>
-          <w:rFonts w:ascii="Consolas" w:eastAsia="Times New Roman" w:hAnsi="Consolas" w:cs="Times New Roman"/>
-          <w:sz w:val="20"/>
-          <w:szCs w:val="20"/>
-          <w:lang w:val="en-US" w:eastAsia="sv-SE"/>
-        </w:rPr>
-      </w:pPr>
-      <w:r>
-        <w:rPr>
-          <w:rFonts w:ascii="Consolas" w:eastAsia="Times New Roman" w:hAnsi="Consolas" w:cs="Times New Roman"/>
-          <w:sz w:val="20"/>
-          <w:szCs w:val="20"/>
-          <w:lang w:val="en-US" w:eastAsia="sv-SE"/>
-        </w:rPr>
-        <w:t>TGC_VECT = linspace(1,10,size(RF,1))';</w:t>
-      </w:r>
-    </w:p>
-    <w:p>
-      <w:pPr>
-        <w:spacing w:after="0" w:line="240" w:lineRule="auto"/>
-        <w:rPr>
-          <w:rFonts w:ascii="Consolas" w:eastAsia="Times New Roman" w:hAnsi="Consolas" w:cs="Times New Roman"/>
-          <w:sz w:val="20"/>
-          <w:szCs w:val="20"/>
-          <w:lang w:val="en-US" w:eastAsia="sv-SE"/>
-        </w:rPr>
-      </w:pPr>
-      <w:r>
-        <w:rPr>
-          <w:rFonts w:ascii="Consolas" w:eastAsia="Times New Roman" w:hAnsi="Consolas" w:cs="Times New Roman"/>
-          <w:sz w:val="20"/>
-          <w:szCs w:val="20"/>
-          <w:lang w:val="en-US" w:eastAsia="sv-SE"/>
-        </w:rPr>
-        <w:t>TGC_MAT = repmat(TGC_VECT,[1 size(RF,2)]);</w:t>
-      </w:r>
-    </w:p>
-    <w:p>
-      <w:pPr>
-        <w:spacing w:after="0" w:line="240" w:lineRule="auto"/>
-        <w:rPr>
-          <w:rFonts w:ascii="Consolas" w:eastAsia="Times New Roman" w:hAnsi="Consolas" w:cs="Times New Roman"/>
-          <w:sz w:val="20"/>
-          <w:szCs w:val="20"/>
-          <w:lang w:eastAsia="sv-SE"/>
-        </w:rPr>
-      </w:pPr>
-      <w:r>
-        <w:rPr>
-          <w:rFonts w:ascii="Consolas" w:eastAsia="Times New Roman" w:hAnsi="Consolas" w:cs="Times New Roman"/>
-          <w:sz w:val="20"/>
-          <w:szCs w:val="20"/>
-          <w:lang w:eastAsia="sv-SE"/>
-        </w:rPr>
-        <w:t>RF = RF.*TGC_MAT;</w:t>
-      </w:r>
-    </w:p>
-    <w:p>
-      <w:pPr>
-        <w:rPr>
-          <w:b/>
-          <w:bCs/>
-          <w:lang w:val="en-GB"/>
-        </w:rPr>
-      </w:pPr>
-    </w:p>
-    <w:p>
-      <w:pPr>
-        <w:rPr>
-          <w:b/>
-          <w:bCs/>
-        </w:rPr>
-      </w:pPr>
-      <w:r>
-        <w:rPr>
-          <w:b/>
-          <w:bCs/>
-        </w:rPr>
-        <w:t>Dataset 1</w:t>
-      </w:r>
-      <w:r>
-        <w:rPr>
-          <w:b/>
-          <w:bCs/>
-        </w:rPr>
-        <w:t xml:space="preserve"> – Endast för H</w:t>
-      </w:r>
-      <w:r>
-        <w:rPr>
-          <w:b/>
-          <w:bCs/>
-        </w:rPr>
-        <w:t>-</w:t>
-      </w:r>
-      <w:r>
-        <w:rPr>
-          <w:b/>
-          <w:bCs/>
-        </w:rPr>
-        <w:t>scan analys (ej SVD och TVI)</w:t>
-      </w:r>
-    </w:p>
-    <w:p>
-      <w:r>
-        <w:t>”Rest” och ”contraction” (avslappnad muskel vs helt aktiverad muskel)</w:t>
-      </w:r>
-    </w:p>
-    <w:p>
-      <w:r>
-        <w:t>Fs = 35 MHz;</w:t>
-      </w:r>
-      <w:r>
-        <w:t xml:space="preserve"> Samplingen av ultraljudet</w:t>
-      </w:r>
-      <w:r>
-        <w:t xml:space="preserve"> (i y-led i bilden)</w:t>
-      </w:r>
-      <w:r>
-        <w:t>. Centerfrekvens av ultraljudspuls ~7</w:t>
-      </w:r>
-      <w:r>
+      <w:proofErr w:type="gramStart"/>
+      <w:r>
+        <w:rPr>
+          <w:rFonts w:ascii="Courier New" w:hAnsi="Courier New" w:cs="Courier New"/>
+          <w:color w:val="228B22"/>
+          <w:sz w:val="26"/>
+          <w:szCs w:val="26"/>
+        </w:rPr>
+        <w:t>181023</w:t>
+      </w:r>
+      <w:proofErr w:type="gramEnd"/>
+      <w:r>
+        <w:rPr>
+          <w:rFonts w:ascii="Courier New" w:hAnsi="Courier New" w:cs="Courier New"/>
+          <w:color w:val="228B22"/>
+          <w:sz w:val="26"/>
+          <w:szCs w:val="26"/>
+        </w:rPr>
+        <w:t>_0913</w:t>
+      </w:r>
+    </w:p>
+    <w:p>
+      <w:r>
+        <w:t>Stimuleringsfrekvens 2-3Hz</w:t>
+      </w:r>
+    </w:p>
+    <w:p>
+      <w:r>
+        <w:t>Se ROI-område</w:t>
+      </w:r>
+    </w:p>
+    <w:p/>
+    <w:p>
+      <w:r>
+        <w:t xml:space="preserve">TIPS: </w:t>
+      </w:r>
+      <w:r>
+        <w:t xml:space="preserve">Bilden är ca 2000 </w:t>
+      </w:r>
+      <w:proofErr w:type="spellStart"/>
+      <w:r>
+        <w:t>samples</w:t>
+      </w:r>
+      <w:proofErr w:type="spellEnd"/>
+      <w:r>
+        <w:t xml:space="preserve"> i y-led</w:t>
+      </w:r>
+      <w:r>
+        <w:t xml:space="preserve"> fördelat på 40mm djup. Aktiveringen är i övre delen av bilden så ni kan fokusera analyserna på första 1:1000 </w:t>
+      </w:r>
+      <w:proofErr w:type="spellStart"/>
+      <w:r>
+        <w:t>samples</w:t>
+      </w:r>
+      <w:proofErr w:type="spellEnd"/>
+      <w:r>
+        <w:t xml:space="preserve"> i djupled (och skippa </w:t>
+      </w:r>
+      <w:r>
+        <w:t>den nedre halvan av bilden)</w:t>
+      </w:r>
+    </w:p>
+    <w:p>
+      <w:r>
+        <w:t>ROI bilde</w:t>
+      </w:r>
+      <w:r>
+        <w:t>rna</w:t>
+      </w:r>
+      <w:r>
+        <w:t xml:space="preserve"> (mask) är 1000x128 och avser den de första 1:1000 </w:t>
+      </w:r>
+      <w:proofErr w:type="spellStart"/>
+      <w:r>
+        <w:t>samples</w:t>
+      </w:r>
+      <w:proofErr w:type="spellEnd"/>
+      <w:r>
+        <w:t xml:space="preserve"> i y-led i RF bilden. (Alltså övre halvan).</w:t>
+      </w:r>
+    </w:p>
+    <w:p/>
+    <w:p>
+      <w:proofErr w:type="spellStart"/>
+      <w:r>
+        <w:rPr>
+          <w:b/>
+          <w:bCs/>
+        </w:rPr>
+        <w:t>Dataset</w:t>
+      </w:r>
+      <w:proofErr w:type="spellEnd"/>
+      <w:r>
+        <w:rPr>
+          <w:b/>
+          <w:bCs/>
+        </w:rPr>
+        <w:t xml:space="preserve"> 3 </w:t>
+      </w:r>
+      <w:r>
+        <w:rPr>
+          <w:b/>
+          <w:bCs/>
+        </w:rPr>
+        <w:t>–</w:t>
+      </w:r>
+      <w:r>
+        <w:rPr>
+          <w:b/>
+          <w:bCs/>
+        </w:rPr>
         <w:t xml:space="preserve"> </w:t>
       </w:r>
       <w:r>
-        <w:t>MHz</w:t>
-      </w:r>
-    </w:p>
-    <w:p>
-      <w:r>
-        <w:t>Frame rate = 100 Hz (</w:t>
-      </w:r>
-      <w:r>
-        <w:t>Antal bilder per sekund. M</w:t>
-      </w:r>
-      <w:r>
-        <w:t>en endast 30 bilder</w:t>
-      </w:r>
+        <w:rPr>
+          <w:b/>
+          <w:bCs/>
+        </w:rPr>
+        <w:t>frivillig kontraktion</w:t>
+      </w:r>
+      <w:r>
+        <w:t xml:space="preserve"> (konstant aktiveringsnivå, ca 5% av maxkraft)</w:t>
+      </w:r>
+    </w:p>
+    <w:p>
+      <w:r>
+        <w:t xml:space="preserve">I detta </w:t>
+      </w:r>
+      <w:proofErr w:type="spellStart"/>
+      <w:r>
+        <w:t>dataset</w:t>
+      </w:r>
+      <w:proofErr w:type="spellEnd"/>
+      <w:r>
+        <w:t xml:space="preserve"> är ca </w:t>
+      </w:r>
+      <w:proofErr w:type="gramStart"/>
+      <w:r>
+        <w:t>10-15</w:t>
+      </w:r>
+      <w:proofErr w:type="gramEnd"/>
+      <w:r>
+        <w:t xml:space="preserve"> motor enheter aktiva.</w:t>
+      </w:r>
+    </w:p>
+    <w:p>
+      <w:r>
+        <w:t>Fs = 35 MHz</w:t>
+      </w:r>
+    </w:p>
+    <w:p>
+      <w:proofErr w:type="spellStart"/>
+      <w:r>
+        <w:t>Frame</w:t>
+      </w:r>
+      <w:proofErr w:type="spellEnd"/>
+      <w:r>
+        <w:t xml:space="preserve"> rate = 1000 Hz (bilder per se</w:t>
+      </w:r>
+      <w:r>
+        <w:t>kund)</w:t>
+      </w:r>
+    </w:p>
+    <w:p>
+      <w:r>
+        <w:t>Storlek på bild: höjd x bredd = 40 x 40 mm (~</w:t>
+      </w:r>
+      <w:r>
+        <w:t>?</w:t>
+      </w:r>
+      <w:r>
+        <w:t xml:space="preserve"> x 128 </w:t>
+      </w:r>
+      <w:proofErr w:type="spellStart"/>
+      <w:r>
+        <w:t>px</w:t>
+      </w:r>
+      <w:proofErr w:type="spellEnd"/>
       <w:r>
         <w:t>)</w:t>
       </w:r>
     </w:p>
-    <w:p>
-      <w:r>
-        <w:t xml:space="preserve">Storlek på bild: </w:t>
-      </w:r>
-      <w:r>
-        <w:t>höjd x bredd = 40 x 40 mm (~2</w:t>
-      </w:r>
-      <w:r>
-        <w:t>18</w:t>
-      </w:r>
-      <w:r>
-        <w:t>0 x 128 px)</w:t>
-      </w:r>
-    </w:p>
-    <w:p>
-      <w:r>
-        <w:t xml:space="preserve">TIPS: </w:t>
-      </w:r>
-      <w:r>
-        <w:t>Välj en godtycklig frame av dessa 30 för analysen.</w:t>
-      </w:r>
-    </w:p>
     <w:p/>
-    <w:p>
-      <w:pPr>
-        <w:rPr>
-          <w:b/>
-          <w:bCs/>
-        </w:rPr>
-      </w:pPr>
-      <w:r>
-        <w:rPr>
-          <w:b/>
-          <w:bCs/>
-        </w:rPr>
-        <w:t xml:space="preserve">Dataset 2 </w:t>
-      </w:r>
-      <w:r>
-        <w:rPr>
-          <w:b/>
-          <w:bCs/>
-        </w:rPr>
-        <w:t>– För H</w:t>
-      </w:r>
-      <w:r>
-        <w:rPr>
-          <w:b/>
-          <w:bCs/>
-        </w:rPr>
-        <w:t>-</w:t>
-      </w:r>
-      <w:r>
-        <w:rPr>
-          <w:b/>
-          <w:bCs/>
-        </w:rPr>
-        <w:t>scan, SVD och TVI</w:t>
-      </w:r>
-    </w:p>
-    <w:p>
-      <w:r>
-        <w:t>Elektrostimulerad kontraktion.</w:t>
-      </w:r>
-    </w:p>
-    <w:p>
-      <w:r>
-        <w:t xml:space="preserve">Fs </w:t>
-      </w:r>
-      <w:r>
-        <w:t>= 40 MHz; Samplingen av ultraljudet. Centerfrekvens av ultraljudspuls ~9 MHz</w:t>
-      </w:r>
-    </w:p>
-    <w:p>
-      <w:r>
-        <w:t>Frame rate = 2000 Hz. (Antal bilder per sekund)</w:t>
-      </w:r>
-    </w:p>
-    <w:p>
-      <w:r>
-        <w:t>Storlek på bild: höjd x bredd = 40 x 40 mm (~</w:t>
-      </w:r>
-      <w:r>
-        <w:t>?</w:t>
-      </w:r>
-      <w:r>
-        <w:t xml:space="preserve"> x 128 px)</w:t>
-      </w:r>
-    </w:p>
-    <w:p>
-      <w:r>
-        <w:t>Fil: 181023_1311.mat</w:t>
-      </w:r>
-      <w:r>
-        <w:tab/>
-      </w:r>
-    </w:p>
-    <w:p>
-      <w:r>
-        <w:t xml:space="preserve">Stimuleringsfrekvens = </w:t>
-      </w:r>
-    </w:p>
-    <w:p>
-      <w:r>
-        <w:t>Aktiverad region: se motsvarande ROI-fil.</w:t>
-      </w:r>
-    </w:p>
-    <w:p>
-      <w:r>
-        <w:t xml:space="preserve">TIPS: </w:t>
-      </w:r>
-      <w:r>
-        <w:t>Bilden är ca 2000 samples i y-led</w:t>
-      </w:r>
-      <w:r>
-        <w:t xml:space="preserve"> fördelat på 40mm djup. Aktiveringen är i övre delen av bilden så ni kan fokusera analyserna på första 1:1000 samples i djupled (och skippa </w:t>
-      </w:r>
-      <w:r>
-        <w:t>den nedre halvan av bilden</w:t>
-      </w:r>
-      <w:r>
-        <w:t>.</w:t>
-      </w:r>
-      <w:r>
-        <w:t>)</w:t>
-      </w:r>
-    </w:p>
     <w:p/>
-    <w:p>
-      <w:r>
-        <w:rPr>
-          <w:b/>
-          <w:bCs/>
-        </w:rPr>
-        <w:t xml:space="preserve">Dataset 3 </w:t>
-      </w:r>
-      <w:r>
-        <w:rPr>
-          <w:b/>
-          <w:bCs/>
-        </w:rPr>
-        <w:t>–</w:t>
-      </w:r>
-      <w:r>
-        <w:rPr>
-          <w:b/>
-          <w:bCs/>
-        </w:rPr>
-        <w:t xml:space="preserve"> </w:t>
-      </w:r>
-      <w:r>
-        <w:rPr>
-          <w:b/>
-          <w:bCs/>
-        </w:rPr>
-        <w:t>frivillig kontraktion</w:t>
-      </w:r>
-      <w:r>
-        <w:t xml:space="preserve"> (konstant aktiveringsnivå, ca 5% av maxkraft)</w:t>
-      </w:r>
-    </w:p>
-    <w:p>
-      <w:r>
-        <w:t xml:space="preserve">I detta dataset är ca </w:t>
-      </w:r>
-      <w:r>
-        <w:t>10-15 motorenheter aktiva.</w:t>
-      </w:r>
-    </w:p>
-    <w:p>
-      <w:r>
-        <w:t>Fs = 35 MHz</w:t>
-      </w:r>
-    </w:p>
-    <w:p>
-      <w:r>
-        <w:t>Frame rate = 1000 Hz (bilder per se</w:t>
-      </w:r>
-      <w:r>
-        <w:t>kund)</w:t>
-      </w:r>
-    </w:p>
-    <w:p>
-      <w:r>
-        <w:t>Storlek på bild: höjd x bredd = 40 x 40 mm (~? x 128 px)</w:t>
-      </w:r>
-    </w:p>
     <w:sectPr>
       <w:pgSz w:w="11906" w:h="16838"/>
       <w:pgMar w:top="1417" w:right="1417" w:bottom="1417" w:left="1417" w:header="708" w:footer="708" w:gutter="0"/>
@@ -859,27 +1358,6 @@
     <w:name w:val="Normal"/>
     <w:qFormat/>
   </w:style>
-  <w:style w:type="paragraph" w:styleId="Rubrik1">
-    <w:name w:val="heading 1"/>
-    <w:basedOn w:val="Normal"/>
-    <w:next w:val="Normal"/>
-    <w:link w:val="Rubrik1Char"/>
-    <w:uiPriority w:val="9"/>
-    <w:qFormat/>
-    <w:rsid w:val="00EC5C32"/>
-    <w:pPr>
-      <w:keepNext/>
-      <w:keepLines/>
-      <w:spacing w:before="240" w:after="0"/>
-      <w:outlineLvl w:val="0"/>
-    </w:pPr>
-    <w:rPr>
-      <w:rFonts w:asciiTheme="majorHAnsi" w:eastAsiaTheme="majorEastAsia" w:hAnsiTheme="majorHAnsi" w:cstheme="majorBidi"/>
-      <w:color w:val="2F5496" w:themeColor="accent1" w:themeShade="BF"/>
-      <w:sz w:val="32"/>
-      <w:szCs w:val="32"/>
-    </w:rPr>
-  </w:style>
   <w:style w:type="character" w:default="1" w:styleId="Standardstycketeckensnitt">
     <w:name w:val="Default Paragraph Font"/>
     <w:uiPriority w:val="1"/>
@@ -906,19 +1384,6 @@
     <w:uiPriority w:val="99"/>
     <w:semiHidden/>
     <w:unhideWhenUsed/>
-  </w:style>
-  <w:style w:type="character" w:customStyle="1" w:styleId="Rubrik1Char">
-    <w:name w:val="Rubrik 1 Char"/>
-    <w:basedOn w:val="Standardstycketeckensnitt"/>
-    <w:link w:val="Rubrik1"/>
-    <w:uiPriority w:val="9"/>
-    <w:rsid w:val="00EC5C32"/>
-    <w:rPr>
-      <w:rFonts w:asciiTheme="majorHAnsi" w:eastAsiaTheme="majorEastAsia" w:hAnsiTheme="majorHAnsi" w:cstheme="majorBidi"/>
-      <w:color w:val="2F5496" w:themeColor="accent1" w:themeShade="BF"/>
-      <w:sz w:val="32"/>
-      <w:szCs w:val="32"/>
-    </w:rPr>
   </w:style>
 </w:styles>
 </file>

</xml_diff>

<commit_message>
Added clim settings to draw_pics, handling of rgb images to all my... functions and made low pass red/high pass blue channels repectively
</commit_message>
<xml_diff>
--- a/Info om dataset.docx
+++ b/Info om dataset.docx
@@ -657,7 +657,16 @@
           <w:sz w:val="26"/>
           <w:szCs w:val="26"/>
         </w:rPr>
-        <w:t>_1311</w:t>
+        <w:t xml:space="preserve"> </w:t>
+      </w:r>
+      <w:r>
+        <w:rPr>
+          <w:rFonts w:ascii="Courier New" w:hAnsi="Courier New" w:cs="Courier New"/>
+          <w:color w:val="A020F0"/>
+          <w:sz w:val="26"/>
+          <w:szCs w:val="26"/>
+        </w:rPr>
+        <w:t>1311</w:t>
       </w:r>
     </w:p>
     <w:p>
@@ -700,7 +709,16 @@
           <w:sz w:val="26"/>
           <w:szCs w:val="26"/>
         </w:rPr>
-        <w:t>_0913</w:t>
+        <w:t xml:space="preserve"> </w:t>
+      </w:r>
+      <w:r>
+        <w:rPr>
+          <w:rFonts w:ascii="Courier New" w:hAnsi="Courier New" w:cs="Courier New"/>
+          <w:color w:val="228B22"/>
+          <w:sz w:val="26"/>
+          <w:szCs w:val="26"/>
+        </w:rPr>
+        <w:t>0913</w:t>
       </w:r>
     </w:p>
     <w:p>

</xml_diff>